<commit_message>
Update Mengidentifikasi berbagai masalah pada dataset di tahapan Data Wrangling.docx
</commit_message>
<xml_diff>
--- a/Submission Project Analisis Data/Mengidentifikasi berbagai masalah pada dataset di tahapan Data Wrangling.docx
+++ b/Submission Project Analisis Data/Mengidentifikasi berbagai masalah pada dataset di tahapan Data Wrangling.docx
@@ -6,14 +6,15 @@
       <w:tblPr>
         <w:tblStyle w:val="TableGrid"/>
         <w:tblW w:w="0" w:type="auto"/>
+        <w:tblLayout w:type="fixed"/>
         <w:tblLook w:val="04A0" w:firstRow="1" w:lastRow="0" w:firstColumn="1" w:lastColumn="0" w:noHBand="0" w:noVBand="1"/>
       </w:tblPr>
       <w:tblGrid>
-        <w:gridCol w:w="2729"/>
-        <w:gridCol w:w="2385"/>
-        <w:gridCol w:w="2343"/>
-        <w:gridCol w:w="869"/>
-        <w:gridCol w:w="916"/>
+        <w:gridCol w:w="1848"/>
+        <w:gridCol w:w="1848"/>
+        <w:gridCol w:w="1849"/>
+        <w:gridCol w:w="1848"/>
+        <w:gridCol w:w="1849"/>
       </w:tblGrid>
       <w:tr>
         <w:tc>
@@ -66,7 +67,7 @@
         </w:tc>
         <w:tc>
           <w:tcPr>
-            <w:tcW w:w="1848" w:type="dxa"/>
+            <w:tcW w:w="1849" w:type="dxa"/>
           </w:tcPr>
           <w:p>
             <w:pPr>
@@ -78,13 +79,67 @@
                 <w:szCs w:val="24"/>
               </w:rPr>
             </w:pPr>
-            <w:r>
-              <w:rPr>
-                <w:rFonts w:ascii="Times New Roman" w:hAnsi="Times New Roman" w:cs="Times New Roman"/>
-                <w:sz w:val="24"/>
-                <w:szCs w:val="24"/>
-              </w:rPr>
-              <w:t>Missing Value</w:t>
+            <w:proofErr w:type="spellStart"/>
+            <w:r>
+              <w:rPr>
+                <w:rFonts w:ascii="Times New Roman" w:hAnsi="Times New Roman" w:cs="Times New Roman"/>
+                <w:sz w:val="24"/>
+                <w:szCs w:val="24"/>
+              </w:rPr>
+              <w:t>Missing</w:t>
+            </w:r>
+            <w:proofErr w:type="spellEnd"/>
+            <w:r>
+              <w:rPr>
+                <w:rFonts w:ascii="Times New Roman" w:hAnsi="Times New Roman" w:cs="Times New Roman"/>
+                <w:sz w:val="24"/>
+                <w:szCs w:val="24"/>
+              </w:rPr>
+              <w:t xml:space="preserve"> </w:t>
+            </w:r>
+            <w:proofErr w:type="spellStart"/>
+            <w:r>
+              <w:rPr>
+                <w:rFonts w:ascii="Times New Roman" w:hAnsi="Times New Roman" w:cs="Times New Roman"/>
+                <w:sz w:val="24"/>
+                <w:szCs w:val="24"/>
+              </w:rPr>
+              <w:t>Value</w:t>
+            </w:r>
+            <w:proofErr w:type="spellEnd"/>
+          </w:p>
+        </w:tc>
+        <w:tc>
+          <w:tcPr>
+            <w:tcW w:w="1848" w:type="dxa"/>
+          </w:tcPr>
+          <w:p>
+            <w:pPr>
+              <w:spacing w:line="276" w:lineRule="auto"/>
+              <w:jc w:val="center"/>
+              <w:rPr>
+                <w:rFonts w:ascii="Times New Roman" w:hAnsi="Times New Roman" w:cs="Times New Roman"/>
+                <w:sz w:val="24"/>
+                <w:szCs w:val="24"/>
+              </w:rPr>
+            </w:pPr>
+            <w:proofErr w:type="spellStart"/>
+            <w:r>
+              <w:rPr>
+                <w:rFonts w:ascii="Times New Roman" w:hAnsi="Times New Roman" w:cs="Times New Roman"/>
+                <w:sz w:val="24"/>
+                <w:szCs w:val="24"/>
+              </w:rPr>
+              <w:t>Duplicate</w:t>
+            </w:r>
+            <w:proofErr w:type="spellEnd"/>
+            <w:r>
+              <w:rPr>
+                <w:rFonts w:ascii="Times New Roman" w:hAnsi="Times New Roman" w:cs="Times New Roman"/>
+                <w:sz w:val="24"/>
+                <w:szCs w:val="24"/>
+              </w:rPr>
+              <w:t xml:space="preserve"> Data</w:t>
             </w:r>
           </w:p>
         </w:tc>
@@ -102,38 +157,34 @@
                 <w:szCs w:val="24"/>
               </w:rPr>
             </w:pPr>
-            <w:r>
-              <w:rPr>
-                <w:rFonts w:ascii="Times New Roman" w:hAnsi="Times New Roman" w:cs="Times New Roman"/>
-                <w:sz w:val="24"/>
-                <w:szCs w:val="24"/>
-              </w:rPr>
-              <w:t>Duplicate Data</w:t>
-            </w:r>
-          </w:p>
-        </w:tc>
-        <w:tc>
-          <w:tcPr>
-            <w:tcW w:w="1849" w:type="dxa"/>
-          </w:tcPr>
-          <w:p>
-            <w:pPr>
-              <w:spacing w:line="276" w:lineRule="auto"/>
-              <w:jc w:val="center"/>
-              <w:rPr>
-                <w:rFonts w:ascii="Times New Roman" w:hAnsi="Times New Roman" w:cs="Times New Roman"/>
-                <w:sz w:val="24"/>
-                <w:szCs w:val="24"/>
-              </w:rPr>
-            </w:pPr>
-            <w:r>
-              <w:rPr>
-                <w:rFonts w:ascii="Times New Roman" w:hAnsi="Times New Roman" w:cs="Times New Roman"/>
-                <w:sz w:val="24"/>
-                <w:szCs w:val="24"/>
-              </w:rPr>
-              <w:t>Inaccurate Value</w:t>
-            </w:r>
+            <w:proofErr w:type="spellStart"/>
+            <w:r>
+              <w:rPr>
+                <w:rFonts w:ascii="Times New Roman" w:hAnsi="Times New Roman" w:cs="Times New Roman"/>
+                <w:sz w:val="24"/>
+                <w:szCs w:val="24"/>
+              </w:rPr>
+              <w:t>Inaccurate</w:t>
+            </w:r>
+            <w:proofErr w:type="spellEnd"/>
+            <w:r>
+              <w:rPr>
+                <w:rFonts w:ascii="Times New Roman" w:hAnsi="Times New Roman" w:cs="Times New Roman"/>
+                <w:sz w:val="24"/>
+                <w:szCs w:val="24"/>
+              </w:rPr>
+              <w:t xml:space="preserve"> </w:t>
+            </w:r>
+            <w:proofErr w:type="spellStart"/>
+            <w:r>
+              <w:rPr>
+                <w:rFonts w:ascii="Times New Roman" w:hAnsi="Times New Roman" w:cs="Times New Roman"/>
+                <w:sz w:val="24"/>
+                <w:szCs w:val="24"/>
+              </w:rPr>
+              <w:t>Value</w:t>
+            </w:r>
+            <w:proofErr w:type="spellEnd"/>
           </w:p>
         </w:tc>
       </w:tr>
@@ -151,6 +202,7 @@
                 <w:szCs w:val="24"/>
               </w:rPr>
             </w:pPr>
+            <w:proofErr w:type="spellStart"/>
             <w:r>
               <w:rPr>
                 <w:rFonts w:ascii="Times New Roman" w:hAnsi="Times New Roman" w:cs="Times New Roman"/>
@@ -159,29 +211,7 @@
               </w:rPr>
               <w:t>customers_df</w:t>
             </w:r>
-          </w:p>
-        </w:tc>
-        <w:tc>
-          <w:tcPr>
-            <w:tcW w:w="1848" w:type="dxa"/>
-          </w:tcPr>
-          <w:p>
-            <w:pPr>
-              <w:spacing w:line="276" w:lineRule="auto"/>
-              <w:rPr>
-                <w:rFonts w:ascii="Times New Roman" w:hAnsi="Times New Roman" w:cs="Times New Roman"/>
-                <w:sz w:val="24"/>
-                <w:szCs w:val="24"/>
-              </w:rPr>
-            </w:pPr>
-            <w:r>
-              <w:rPr>
-                <w:rFonts w:ascii="Times New Roman" w:hAnsi="Times New Roman" w:cs="Times New Roman"/>
-                <w:sz w:val="24"/>
-                <w:szCs w:val="24"/>
-              </w:rPr>
-              <w:t>-</w:t>
-            </w:r>
+            <w:proofErr w:type="spellEnd"/>
           </w:p>
         </w:tc>
         <w:tc>
@@ -210,6 +240,29 @@
         <w:tc>
           <w:tcPr>
             <w:tcW w:w="1849" w:type="dxa"/>
+          </w:tcPr>
+          <w:p>
+            <w:pPr>
+              <w:spacing w:line="276" w:lineRule="auto"/>
+              <w:rPr>
+                <w:rFonts w:ascii="Times New Roman" w:hAnsi="Times New Roman" w:cs="Times New Roman"/>
+                <w:sz w:val="24"/>
+                <w:szCs w:val="24"/>
+              </w:rPr>
+            </w:pPr>
+            <w:r>
+              <w:rPr>
+                <w:rFonts w:ascii="Times New Roman" w:hAnsi="Times New Roman" w:cs="Times New Roman"/>
+                <w:sz w:val="24"/>
+                <w:szCs w:val="24"/>
+              </w:rPr>
+              <w:t>-</w:t>
+            </w:r>
+          </w:p>
+        </w:tc>
+        <w:tc>
+          <w:tcPr>
+            <w:tcW w:w="1848" w:type="dxa"/>
           </w:tcPr>
           <w:p>
             <w:pPr>
@@ -268,6 +321,7 @@
                 <w:szCs w:val="24"/>
               </w:rPr>
             </w:pPr>
+            <w:proofErr w:type="spellStart"/>
             <w:r>
               <w:rPr>
                 <w:rFonts w:ascii="Times New Roman" w:hAnsi="Times New Roman" w:cs="Times New Roman"/>
@@ -276,29 +330,7 @@
               </w:rPr>
               <w:t>geolocation_df</w:t>
             </w:r>
-          </w:p>
-        </w:tc>
-        <w:tc>
-          <w:tcPr>
-            <w:tcW w:w="1848" w:type="dxa"/>
-          </w:tcPr>
-          <w:p>
-            <w:pPr>
-              <w:spacing w:line="276" w:lineRule="auto"/>
-              <w:rPr>
-                <w:rFonts w:ascii="Times New Roman" w:hAnsi="Times New Roman" w:cs="Times New Roman"/>
-                <w:sz w:val="24"/>
-                <w:szCs w:val="24"/>
-              </w:rPr>
-            </w:pPr>
-            <w:r>
-              <w:rPr>
-                <w:rFonts w:ascii="Times New Roman" w:hAnsi="Times New Roman" w:cs="Times New Roman"/>
-                <w:sz w:val="24"/>
-                <w:szCs w:val="24"/>
-              </w:rPr>
-              <w:t>-</w:t>
-            </w:r>
+            <w:proofErr w:type="spellEnd"/>
           </w:p>
         </w:tc>
         <w:tc>
@@ -327,6 +359,29 @@
         <w:tc>
           <w:tcPr>
             <w:tcW w:w="1849" w:type="dxa"/>
+          </w:tcPr>
+          <w:p>
+            <w:pPr>
+              <w:spacing w:line="276" w:lineRule="auto"/>
+              <w:rPr>
+                <w:rFonts w:ascii="Times New Roman" w:hAnsi="Times New Roman" w:cs="Times New Roman"/>
+                <w:sz w:val="24"/>
+                <w:szCs w:val="24"/>
+              </w:rPr>
+            </w:pPr>
+            <w:r>
+              <w:rPr>
+                <w:rFonts w:ascii="Times New Roman" w:hAnsi="Times New Roman" w:cs="Times New Roman"/>
+                <w:sz w:val="24"/>
+                <w:szCs w:val="24"/>
+              </w:rPr>
+              <w:t>-</w:t>
+            </w:r>
+          </w:p>
+        </w:tc>
+        <w:tc>
+          <w:tcPr>
+            <w:tcW w:w="1848" w:type="dxa"/>
           </w:tcPr>
           <w:p>
             <w:pPr>
@@ -385,6 +440,7 @@
                 <w:szCs w:val="24"/>
               </w:rPr>
             </w:pPr>
+            <w:proofErr w:type="spellStart"/>
             <w:r>
               <w:rPr>
                 <w:rFonts w:ascii="Times New Roman" w:hAnsi="Times New Roman" w:cs="Times New Roman"/>
@@ -393,57 +449,68 @@
               </w:rPr>
               <w:t>orderItems_df</w:t>
             </w:r>
-          </w:p>
-        </w:tc>
-        <w:tc>
-          <w:tcPr>
-            <w:tcW w:w="1848" w:type="dxa"/>
-          </w:tcPr>
-          <w:p>
-            <w:pPr>
-              <w:spacing w:line="276" w:lineRule="auto"/>
-              <w:rPr>
-                <w:rFonts w:ascii="Times New Roman" w:hAnsi="Times New Roman" w:cs="Times New Roman"/>
-                <w:sz w:val="24"/>
-                <w:szCs w:val="24"/>
-              </w:rPr>
-            </w:pPr>
-            <w:r>
-              <w:rPr>
-                <w:rFonts w:ascii="Times New Roman" w:hAnsi="Times New Roman" w:cs="Times New Roman"/>
-                <w:sz w:val="24"/>
-                <w:szCs w:val="24"/>
-              </w:rPr>
-              <w:t>Terdapat kesalahan tipe data untuk kolom shipping_limit_date</w:t>
-            </w:r>
-          </w:p>
-        </w:tc>
-        <w:tc>
-          <w:tcPr>
-            <w:tcW w:w="1848" w:type="dxa"/>
-          </w:tcPr>
-          <w:p>
-            <w:pPr>
-              <w:spacing w:line="276" w:lineRule="auto"/>
-              <w:rPr>
-                <w:rFonts w:ascii="Times New Roman" w:hAnsi="Times New Roman" w:cs="Times New Roman"/>
-                <w:sz w:val="24"/>
-                <w:szCs w:val="24"/>
-              </w:rPr>
-            </w:pPr>
-            <w:r>
-              <w:rPr>
-                <w:rFonts w:ascii="Times New Roman" w:hAnsi="Times New Roman" w:cs="Times New Roman"/>
-                <w:sz w:val="24"/>
-                <w:szCs w:val="24"/>
-              </w:rPr>
-              <w:t>-</w:t>
-            </w:r>
+            <w:proofErr w:type="spellEnd"/>
+          </w:p>
+        </w:tc>
+        <w:tc>
+          <w:tcPr>
+            <w:tcW w:w="1848" w:type="dxa"/>
+          </w:tcPr>
+          <w:p>
+            <w:pPr>
+              <w:spacing w:line="276" w:lineRule="auto"/>
+              <w:rPr>
+                <w:rFonts w:ascii="Times New Roman" w:hAnsi="Times New Roman" w:cs="Times New Roman"/>
+                <w:sz w:val="24"/>
+                <w:szCs w:val="24"/>
+              </w:rPr>
+            </w:pPr>
+            <w:r>
+              <w:rPr>
+                <w:rFonts w:ascii="Times New Roman" w:hAnsi="Times New Roman" w:cs="Times New Roman"/>
+                <w:sz w:val="24"/>
+                <w:szCs w:val="24"/>
+              </w:rPr>
+              <w:t xml:space="preserve">Terdapat kesalahan tipe data untuk kolom </w:t>
+            </w:r>
+            <w:proofErr w:type="spellStart"/>
+            <w:r>
+              <w:rPr>
+                <w:rFonts w:ascii="Times New Roman" w:hAnsi="Times New Roman" w:cs="Times New Roman"/>
+                <w:sz w:val="24"/>
+                <w:szCs w:val="24"/>
+              </w:rPr>
+              <w:t>shipping_limit_date</w:t>
+            </w:r>
+            <w:proofErr w:type="spellEnd"/>
           </w:p>
         </w:tc>
         <w:tc>
           <w:tcPr>
             <w:tcW w:w="1849" w:type="dxa"/>
+          </w:tcPr>
+          <w:p>
+            <w:pPr>
+              <w:spacing w:line="276" w:lineRule="auto"/>
+              <w:rPr>
+                <w:rFonts w:ascii="Times New Roman" w:hAnsi="Times New Roman" w:cs="Times New Roman"/>
+                <w:sz w:val="24"/>
+                <w:szCs w:val="24"/>
+              </w:rPr>
+            </w:pPr>
+            <w:r>
+              <w:rPr>
+                <w:rFonts w:ascii="Times New Roman" w:hAnsi="Times New Roman" w:cs="Times New Roman"/>
+                <w:sz w:val="24"/>
+                <w:szCs w:val="24"/>
+              </w:rPr>
+              <w:t>-</w:t>
+            </w:r>
+          </w:p>
+        </w:tc>
+        <w:tc>
+          <w:tcPr>
+            <w:tcW w:w="1848" w:type="dxa"/>
           </w:tcPr>
           <w:p>
             <w:pPr>
@@ -502,6 +569,7 @@
                 <w:szCs w:val="24"/>
               </w:rPr>
             </w:pPr>
+            <w:proofErr w:type="spellStart"/>
             <w:r>
               <w:rPr>
                 <w:rFonts w:ascii="Times New Roman" w:hAnsi="Times New Roman" w:cs="Times New Roman"/>
@@ -510,29 +578,7 @@
               </w:rPr>
               <w:t>orderPayments_df</w:t>
             </w:r>
-          </w:p>
-        </w:tc>
-        <w:tc>
-          <w:tcPr>
-            <w:tcW w:w="1848" w:type="dxa"/>
-          </w:tcPr>
-          <w:p>
-            <w:pPr>
-              <w:spacing w:line="276" w:lineRule="auto"/>
-              <w:rPr>
-                <w:rFonts w:ascii="Times New Roman" w:hAnsi="Times New Roman" w:cs="Times New Roman"/>
-                <w:sz w:val="24"/>
-                <w:szCs w:val="24"/>
-              </w:rPr>
-            </w:pPr>
-            <w:r>
-              <w:rPr>
-                <w:rFonts w:ascii="Times New Roman" w:hAnsi="Times New Roman" w:cs="Times New Roman"/>
-                <w:sz w:val="24"/>
-                <w:szCs w:val="24"/>
-              </w:rPr>
-              <w:t>-</w:t>
-            </w:r>
+            <w:proofErr w:type="spellEnd"/>
           </w:p>
         </w:tc>
         <w:tc>
@@ -561,6 +607,29 @@
         <w:tc>
           <w:tcPr>
             <w:tcW w:w="1849" w:type="dxa"/>
+          </w:tcPr>
+          <w:p>
+            <w:pPr>
+              <w:spacing w:line="276" w:lineRule="auto"/>
+              <w:rPr>
+                <w:rFonts w:ascii="Times New Roman" w:hAnsi="Times New Roman" w:cs="Times New Roman"/>
+                <w:sz w:val="24"/>
+                <w:szCs w:val="24"/>
+              </w:rPr>
+            </w:pPr>
+            <w:r>
+              <w:rPr>
+                <w:rFonts w:ascii="Times New Roman" w:hAnsi="Times New Roman" w:cs="Times New Roman"/>
+                <w:sz w:val="24"/>
+                <w:szCs w:val="24"/>
+              </w:rPr>
+              <w:t>-</w:t>
+            </w:r>
+          </w:p>
+        </w:tc>
+        <w:tc>
+          <w:tcPr>
+            <w:tcW w:w="1848" w:type="dxa"/>
           </w:tcPr>
           <w:p>
             <w:pPr>
@@ -619,6 +688,7 @@
                 <w:szCs w:val="24"/>
               </w:rPr>
             </w:pPr>
+            <w:proofErr w:type="spellStart"/>
             <w:r>
               <w:rPr>
                 <w:rFonts w:ascii="Times New Roman" w:hAnsi="Times New Roman" w:cs="Times New Roman"/>
@@ -627,6 +697,7 @@
               </w:rPr>
               <w:t>orderReviews_df</w:t>
             </w:r>
+            <w:proofErr w:type="spellEnd"/>
           </w:p>
         </w:tc>
         <w:tc>
@@ -650,37 +721,67 @@
               </w:rPr>
               <w:t xml:space="preserve">Terdapat kesalahan tipe data untuk kolom </w:t>
             </w:r>
-            <w:r>
-              <w:rPr>
-                <w:rFonts w:ascii="Times New Roman" w:hAnsi="Times New Roman" w:cs="Times New Roman"/>
-                <w:sz w:val="24"/>
-                <w:szCs w:val="24"/>
-              </w:rPr>
-              <w:t>review_creation_date dan review_answer_timestamp</w:t>
-            </w:r>
-          </w:p>
-        </w:tc>
-        <w:tc>
-          <w:tcPr>
-            <w:tcW w:w="1848" w:type="dxa"/>
-          </w:tcPr>
-          <w:p>
-            <w:pPr>
-              <w:spacing w:line="276" w:lineRule="auto"/>
-              <w:rPr>
-                <w:rFonts w:ascii="Times New Roman" w:hAnsi="Times New Roman" w:cs="Times New Roman"/>
-                <w:sz w:val="24"/>
-                <w:szCs w:val="24"/>
-              </w:rPr>
-            </w:pPr>
-            <w:r>
-              <w:rPr>
-                <w:rFonts w:ascii="Times New Roman" w:hAnsi="Times New Roman" w:cs="Times New Roman"/>
-                <w:sz w:val="24"/>
-                <w:szCs w:val="24"/>
-              </w:rPr>
-              <w:t>Terdapat missing values pada kolom</w:t>
-            </w:r>
+            <w:proofErr w:type="spellStart"/>
+            <w:r>
+              <w:rPr>
+                <w:rFonts w:ascii="Times New Roman" w:hAnsi="Times New Roman" w:cs="Times New Roman"/>
+                <w:sz w:val="24"/>
+                <w:szCs w:val="24"/>
+              </w:rPr>
+              <w:t>review_creation_date</w:t>
+            </w:r>
+            <w:proofErr w:type="spellEnd"/>
+            <w:r>
+              <w:rPr>
+                <w:rFonts w:ascii="Times New Roman" w:hAnsi="Times New Roman" w:cs="Times New Roman"/>
+                <w:sz w:val="24"/>
+                <w:szCs w:val="24"/>
+              </w:rPr>
+              <w:t xml:space="preserve"> dan </w:t>
+            </w:r>
+            <w:proofErr w:type="spellStart"/>
+            <w:r>
+              <w:rPr>
+                <w:rFonts w:ascii="Times New Roman" w:hAnsi="Times New Roman" w:cs="Times New Roman"/>
+                <w:sz w:val="24"/>
+                <w:szCs w:val="24"/>
+              </w:rPr>
+              <w:t>review_answer_timestamp</w:t>
+            </w:r>
+            <w:proofErr w:type="spellEnd"/>
+          </w:p>
+        </w:tc>
+        <w:tc>
+          <w:tcPr>
+            <w:tcW w:w="1849" w:type="dxa"/>
+          </w:tcPr>
+          <w:p>
+            <w:pPr>
+              <w:spacing w:line="276" w:lineRule="auto"/>
+              <w:rPr>
+                <w:rFonts w:ascii="Times New Roman" w:hAnsi="Times New Roman" w:cs="Times New Roman"/>
+                <w:sz w:val="24"/>
+                <w:szCs w:val="24"/>
+              </w:rPr>
+            </w:pPr>
+            <w:r>
+              <w:rPr>
+                <w:rFonts w:ascii="Times New Roman" w:hAnsi="Times New Roman" w:cs="Times New Roman"/>
+                <w:sz w:val="24"/>
+                <w:szCs w:val="24"/>
+              </w:rPr>
+              <w:t xml:space="preserve">Terdapat </w:t>
+            </w:r>
+            <w:proofErr w:type="spellStart"/>
+            <w:r>
+              <w:rPr>
+                <w:rFonts w:ascii="Times New Roman" w:hAnsi="Times New Roman" w:cs="Times New Roman"/>
+                <w:sz w:val="24"/>
+                <w:szCs w:val="24"/>
+              </w:rPr>
+              <w:t>missing</w:t>
+            </w:r>
+            <w:proofErr w:type="spellEnd"/>
             <w:r>
               <w:rPr>
                 <w:rFonts w:ascii="Times New Roman" w:hAnsi="Times New Roman" w:cs="Times New Roman"/>
@@ -689,6 +790,33 @@
               </w:rPr>
               <w:t xml:space="preserve"> </w:t>
             </w:r>
+            <w:proofErr w:type="spellStart"/>
+            <w:r>
+              <w:rPr>
+                <w:rFonts w:ascii="Times New Roman" w:hAnsi="Times New Roman" w:cs="Times New Roman"/>
+                <w:sz w:val="24"/>
+                <w:szCs w:val="24"/>
+              </w:rPr>
+              <w:t>values</w:t>
+            </w:r>
+            <w:proofErr w:type="spellEnd"/>
+            <w:r>
+              <w:rPr>
+                <w:rFonts w:ascii="Times New Roman" w:hAnsi="Times New Roman" w:cs="Times New Roman"/>
+                <w:sz w:val="24"/>
+                <w:szCs w:val="24"/>
+              </w:rPr>
+              <w:t xml:space="preserve"> pada kolom</w:t>
+            </w:r>
+            <w:r>
+              <w:rPr>
+                <w:rFonts w:ascii="Times New Roman" w:hAnsi="Times New Roman" w:cs="Times New Roman"/>
+                <w:sz w:val="24"/>
+                <w:szCs w:val="24"/>
+              </w:rPr>
+              <w:t xml:space="preserve"> </w:t>
+            </w:r>
+            <w:proofErr w:type="spellStart"/>
             <w:r>
               <w:rPr>
                 <w:rFonts w:ascii="Times New Roman" w:hAnsi="Times New Roman" w:cs="Times New Roman"/>
@@ -697,6 +825,7 @@
               </w:rPr>
               <w:t>review_comment_title</w:t>
             </w:r>
+            <w:proofErr w:type="spellEnd"/>
             <w:r>
               <w:rPr>
                 <w:rFonts w:ascii="Times New Roman" w:hAnsi="Times New Roman" w:cs="Times New Roman"/>
@@ -705,6 +834,7 @@
               </w:rPr>
               <w:t xml:space="preserve"> dan </w:t>
             </w:r>
+            <w:proofErr w:type="spellStart"/>
             <w:r>
               <w:rPr>
                 <w:rFonts w:ascii="Times New Roman" w:hAnsi="Times New Roman" w:cs="Times New Roman"/>
@@ -713,11 +843,12 @@
               </w:rPr>
               <w:t>review_comment_message</w:t>
             </w:r>
-          </w:p>
-        </w:tc>
-        <w:tc>
-          <w:tcPr>
-            <w:tcW w:w="1849" w:type="dxa"/>
+            <w:proofErr w:type="spellEnd"/>
+          </w:p>
+        </w:tc>
+        <w:tc>
+          <w:tcPr>
+            <w:tcW w:w="1848" w:type="dxa"/>
           </w:tcPr>
           <w:p>
             <w:pPr>
@@ -776,14 +907,32 @@
                 <w:szCs w:val="24"/>
               </w:rPr>
             </w:pPr>
-            <w:r>
-              <w:rPr>
-                <w:rFonts w:ascii="Times New Roman" w:hAnsi="Times New Roman" w:cs="Times New Roman"/>
-                <w:sz w:val="24"/>
-                <w:szCs w:val="24"/>
-              </w:rPr>
-              <w:t>orderDataset_df</w:t>
-            </w:r>
+            <w:proofErr w:type="spellStart"/>
+            <w:r>
+              <w:rPr>
+                <w:rFonts w:ascii="Times New Roman" w:hAnsi="Times New Roman" w:cs="Times New Roman"/>
+                <w:sz w:val="24"/>
+                <w:szCs w:val="24"/>
+              </w:rPr>
+              <w:t>order</w:t>
+            </w:r>
+            <w:r>
+              <w:rPr>
+                <w:rFonts w:ascii="Times New Roman" w:hAnsi="Times New Roman" w:cs="Times New Roman"/>
+                <w:sz w:val="24"/>
+                <w:szCs w:val="24"/>
+              </w:rPr>
+              <w:t>s</w:t>
+            </w:r>
+            <w:r>
+              <w:rPr>
+                <w:rFonts w:ascii="Times New Roman" w:hAnsi="Times New Roman" w:cs="Times New Roman"/>
+                <w:sz w:val="24"/>
+                <w:szCs w:val="24"/>
+              </w:rPr>
+              <w:t>Dataset_df</w:t>
+            </w:r>
+            <w:proofErr w:type="spellEnd"/>
           </w:p>
         </w:tc>
         <w:tc>
@@ -807,50 +956,198 @@
               </w:rPr>
               <w:t xml:space="preserve">Terdapat kesalahan tipe data untuk kolom </w:t>
             </w:r>
-            <w:r>
-              <w:rPr>
-                <w:rFonts w:ascii="Times New Roman" w:hAnsi="Times New Roman" w:cs="Times New Roman"/>
-                <w:sz w:val="24"/>
-                <w:szCs w:val="24"/>
-              </w:rPr>
-              <w:t>order_purchase_timestamp, order_approved_at, order_delivered_carrier_date, order_delivered_customer_date, dan order_estimated_delivery_date</w:t>
-            </w:r>
-          </w:p>
-        </w:tc>
-        <w:tc>
-          <w:tcPr>
-            <w:tcW w:w="1848" w:type="dxa"/>
-          </w:tcPr>
-          <w:p>
-            <w:pPr>
-              <w:spacing w:line="276" w:lineRule="auto"/>
-              <w:rPr>
-                <w:rFonts w:ascii="Times New Roman" w:hAnsi="Times New Roman" w:cs="Times New Roman"/>
-                <w:sz w:val="24"/>
-                <w:szCs w:val="24"/>
-              </w:rPr>
-            </w:pPr>
-            <w:r>
-              <w:rPr>
-                <w:rFonts w:ascii="Times New Roman" w:hAnsi="Times New Roman" w:cs="Times New Roman"/>
-                <w:sz w:val="24"/>
-                <w:szCs w:val="24"/>
-              </w:rPr>
-              <w:t xml:space="preserve">Terdapat missing values pada kolom </w:t>
-            </w:r>
-            <w:r>
-              <w:rPr>
-                <w:rFonts w:ascii="Times New Roman" w:hAnsi="Times New Roman" w:cs="Times New Roman"/>
-                <w:sz w:val="24"/>
-                <w:szCs w:val="24"/>
-              </w:rPr>
-              <w:t>order_approved_at, order_delivered_carrier_date, dan order_delivered_customer_date</w:t>
-            </w:r>
+            <w:proofErr w:type="spellStart"/>
+            <w:r>
+              <w:rPr>
+                <w:rFonts w:ascii="Times New Roman" w:hAnsi="Times New Roman" w:cs="Times New Roman"/>
+                <w:sz w:val="24"/>
+                <w:szCs w:val="24"/>
+              </w:rPr>
+              <w:t>order_purchase_timestamp</w:t>
+            </w:r>
+            <w:proofErr w:type="spellEnd"/>
+            <w:r>
+              <w:rPr>
+                <w:rFonts w:ascii="Times New Roman" w:hAnsi="Times New Roman" w:cs="Times New Roman"/>
+                <w:sz w:val="24"/>
+                <w:szCs w:val="24"/>
+              </w:rPr>
+              <w:t xml:space="preserve">, </w:t>
+            </w:r>
+            <w:proofErr w:type="spellStart"/>
+            <w:r>
+              <w:rPr>
+                <w:rFonts w:ascii="Times New Roman" w:hAnsi="Times New Roman" w:cs="Times New Roman"/>
+                <w:sz w:val="24"/>
+                <w:szCs w:val="24"/>
+              </w:rPr>
+              <w:t>order_approved_at</w:t>
+            </w:r>
+            <w:proofErr w:type="spellEnd"/>
+            <w:r>
+              <w:rPr>
+                <w:rFonts w:ascii="Times New Roman" w:hAnsi="Times New Roman" w:cs="Times New Roman"/>
+                <w:sz w:val="24"/>
+                <w:szCs w:val="24"/>
+              </w:rPr>
+              <w:t xml:space="preserve">, </w:t>
+            </w:r>
+            <w:proofErr w:type="spellStart"/>
+            <w:r>
+              <w:rPr>
+                <w:rFonts w:ascii="Times New Roman" w:hAnsi="Times New Roman" w:cs="Times New Roman"/>
+                <w:sz w:val="24"/>
+                <w:szCs w:val="24"/>
+              </w:rPr>
+              <w:t>order_delivered_carrier_date</w:t>
+            </w:r>
+            <w:proofErr w:type="spellEnd"/>
+            <w:r>
+              <w:rPr>
+                <w:rFonts w:ascii="Times New Roman" w:hAnsi="Times New Roman" w:cs="Times New Roman"/>
+                <w:sz w:val="24"/>
+                <w:szCs w:val="24"/>
+              </w:rPr>
+              <w:t xml:space="preserve">, </w:t>
+            </w:r>
+            <w:proofErr w:type="spellStart"/>
+            <w:r>
+              <w:rPr>
+                <w:rFonts w:ascii="Times New Roman" w:hAnsi="Times New Roman" w:cs="Times New Roman"/>
+                <w:sz w:val="24"/>
+                <w:szCs w:val="24"/>
+              </w:rPr>
+              <w:t>order_delivered_customer_date</w:t>
+            </w:r>
+            <w:proofErr w:type="spellEnd"/>
+            <w:r>
+              <w:rPr>
+                <w:rFonts w:ascii="Times New Roman" w:hAnsi="Times New Roman" w:cs="Times New Roman"/>
+                <w:sz w:val="24"/>
+                <w:szCs w:val="24"/>
+              </w:rPr>
+              <w:t xml:space="preserve">, dan </w:t>
+            </w:r>
+            <w:proofErr w:type="spellStart"/>
+            <w:r>
+              <w:rPr>
+                <w:rFonts w:ascii="Times New Roman" w:hAnsi="Times New Roman" w:cs="Times New Roman"/>
+                <w:sz w:val="24"/>
+                <w:szCs w:val="24"/>
+              </w:rPr>
+              <w:t>order_estimated_delivery_date</w:t>
+            </w:r>
+            <w:proofErr w:type="spellEnd"/>
           </w:p>
         </w:tc>
         <w:tc>
           <w:tcPr>
             <w:tcW w:w="1849" w:type="dxa"/>
+          </w:tcPr>
+          <w:p>
+            <w:pPr>
+              <w:spacing w:line="276" w:lineRule="auto"/>
+              <w:rPr>
+                <w:rFonts w:ascii="Times New Roman" w:hAnsi="Times New Roman" w:cs="Times New Roman"/>
+                <w:sz w:val="24"/>
+                <w:szCs w:val="24"/>
+              </w:rPr>
+            </w:pPr>
+            <w:r>
+              <w:rPr>
+                <w:rFonts w:ascii="Times New Roman" w:hAnsi="Times New Roman" w:cs="Times New Roman"/>
+                <w:sz w:val="24"/>
+                <w:szCs w:val="24"/>
+              </w:rPr>
+              <w:t xml:space="preserve">Terdapat </w:t>
+            </w:r>
+            <w:proofErr w:type="spellStart"/>
+            <w:r>
+              <w:rPr>
+                <w:rFonts w:ascii="Times New Roman" w:hAnsi="Times New Roman" w:cs="Times New Roman"/>
+                <w:sz w:val="24"/>
+                <w:szCs w:val="24"/>
+              </w:rPr>
+              <w:t>missing</w:t>
+            </w:r>
+            <w:proofErr w:type="spellEnd"/>
+            <w:r>
+              <w:rPr>
+                <w:rFonts w:ascii="Times New Roman" w:hAnsi="Times New Roman" w:cs="Times New Roman"/>
+                <w:sz w:val="24"/>
+                <w:szCs w:val="24"/>
+              </w:rPr>
+              <w:t xml:space="preserve"> </w:t>
+            </w:r>
+            <w:proofErr w:type="spellStart"/>
+            <w:r>
+              <w:rPr>
+                <w:rFonts w:ascii="Times New Roman" w:hAnsi="Times New Roman" w:cs="Times New Roman"/>
+                <w:sz w:val="24"/>
+                <w:szCs w:val="24"/>
+              </w:rPr>
+              <w:t>values</w:t>
+            </w:r>
+            <w:proofErr w:type="spellEnd"/>
+            <w:r>
+              <w:rPr>
+                <w:rFonts w:ascii="Times New Roman" w:hAnsi="Times New Roman" w:cs="Times New Roman"/>
+                <w:sz w:val="24"/>
+                <w:szCs w:val="24"/>
+              </w:rPr>
+              <w:t xml:space="preserve"> pada kolom </w:t>
+            </w:r>
+            <w:proofErr w:type="spellStart"/>
+            <w:r>
+              <w:rPr>
+                <w:rFonts w:ascii="Times New Roman" w:hAnsi="Times New Roman" w:cs="Times New Roman"/>
+                <w:sz w:val="24"/>
+                <w:szCs w:val="24"/>
+              </w:rPr>
+              <w:t>order_approved_at</w:t>
+            </w:r>
+            <w:proofErr w:type="spellEnd"/>
+            <w:r>
+              <w:rPr>
+                <w:rFonts w:ascii="Times New Roman" w:hAnsi="Times New Roman" w:cs="Times New Roman"/>
+                <w:sz w:val="24"/>
+                <w:szCs w:val="24"/>
+              </w:rPr>
+              <w:t xml:space="preserve">, </w:t>
+            </w:r>
+            <w:proofErr w:type="spellStart"/>
+            <w:r>
+              <w:rPr>
+                <w:rFonts w:ascii="Times New Roman" w:hAnsi="Times New Roman" w:cs="Times New Roman"/>
+                <w:sz w:val="24"/>
+                <w:szCs w:val="24"/>
+              </w:rPr>
+              <w:t>order_delivered_carrier_date</w:t>
+            </w:r>
+            <w:proofErr w:type="spellEnd"/>
+            <w:r>
+              <w:rPr>
+                <w:rFonts w:ascii="Times New Roman" w:hAnsi="Times New Roman" w:cs="Times New Roman"/>
+                <w:sz w:val="24"/>
+                <w:szCs w:val="24"/>
+              </w:rPr>
+              <w:t xml:space="preserve">, dan </w:t>
+            </w:r>
+            <w:proofErr w:type="spellStart"/>
+            <w:r>
+              <w:rPr>
+                <w:rFonts w:ascii="Times New Roman" w:hAnsi="Times New Roman" w:cs="Times New Roman"/>
+                <w:sz w:val="24"/>
+                <w:szCs w:val="24"/>
+              </w:rPr>
+              <w:t>order_delivered_customer_date</w:t>
+            </w:r>
+            <w:proofErr w:type="spellEnd"/>
+          </w:p>
+        </w:tc>
+        <w:tc>
+          <w:tcPr>
+            <w:tcW w:w="1848" w:type="dxa"/>
           </w:tcPr>
           <w:p>
             <w:pPr>
@@ -893,6 +1190,7 @@
                 <w:szCs w:val="24"/>
               </w:rPr>
             </w:pPr>
+            <w:proofErr w:type="spellStart"/>
             <w:r>
               <w:rPr>
                 <w:rFonts w:ascii="Times New Roman" w:hAnsi="Times New Roman" w:cs="Times New Roman"/>
@@ -909,29 +1207,7 @@
               </w:rPr>
               <w:t>_df</w:t>
             </w:r>
-          </w:p>
-        </w:tc>
-        <w:tc>
-          <w:tcPr>
-            <w:tcW w:w="1848" w:type="dxa"/>
-          </w:tcPr>
-          <w:p>
-            <w:pPr>
-              <w:spacing w:line="276" w:lineRule="auto"/>
-              <w:rPr>
-                <w:rFonts w:ascii="Times New Roman" w:hAnsi="Times New Roman" w:cs="Times New Roman"/>
-                <w:sz w:val="24"/>
-                <w:szCs w:val="24"/>
-              </w:rPr>
-            </w:pPr>
-            <w:r>
-              <w:rPr>
-                <w:rFonts w:ascii="Times New Roman" w:hAnsi="Times New Roman" w:cs="Times New Roman"/>
-                <w:sz w:val="24"/>
-                <w:szCs w:val="24"/>
-              </w:rPr>
-              <w:t>-</w:t>
-            </w:r>
+            <w:proofErr w:type="spellEnd"/>
           </w:p>
         </w:tc>
         <w:tc>
@@ -960,6 +1236,29 @@
         <w:tc>
           <w:tcPr>
             <w:tcW w:w="1849" w:type="dxa"/>
+          </w:tcPr>
+          <w:p>
+            <w:pPr>
+              <w:spacing w:line="276" w:lineRule="auto"/>
+              <w:rPr>
+                <w:rFonts w:ascii="Times New Roman" w:hAnsi="Times New Roman" w:cs="Times New Roman"/>
+                <w:sz w:val="24"/>
+                <w:szCs w:val="24"/>
+              </w:rPr>
+            </w:pPr>
+            <w:r>
+              <w:rPr>
+                <w:rFonts w:ascii="Times New Roman" w:hAnsi="Times New Roman" w:cs="Times New Roman"/>
+                <w:sz w:val="24"/>
+                <w:szCs w:val="24"/>
+              </w:rPr>
+              <w:t>-</w:t>
+            </w:r>
+          </w:p>
+        </w:tc>
+        <w:tc>
+          <w:tcPr>
+            <w:tcW w:w="1848" w:type="dxa"/>
           </w:tcPr>
           <w:p>
             <w:pPr>
@@ -1018,6 +1317,7 @@
                 <w:szCs w:val="24"/>
               </w:rPr>
             </w:pPr>
+            <w:proofErr w:type="spellStart"/>
             <w:r>
               <w:rPr>
                 <w:rFonts w:ascii="Times New Roman" w:hAnsi="Times New Roman" w:cs="Times New Roman"/>
@@ -1026,57 +1326,94 @@
               </w:rPr>
               <w:t>productDataset_df</w:t>
             </w:r>
-          </w:p>
-        </w:tc>
-        <w:tc>
-          <w:tcPr>
-            <w:tcW w:w="1848" w:type="dxa"/>
-          </w:tcPr>
-          <w:p>
-            <w:pPr>
-              <w:spacing w:line="276" w:lineRule="auto"/>
-              <w:rPr>
-                <w:rFonts w:ascii="Times New Roman" w:hAnsi="Times New Roman" w:cs="Times New Roman"/>
-                <w:sz w:val="24"/>
-                <w:szCs w:val="24"/>
-              </w:rPr>
-            </w:pPr>
-            <w:r>
-              <w:rPr>
-                <w:rFonts w:ascii="Times New Roman" w:hAnsi="Times New Roman" w:cs="Times New Roman"/>
-                <w:sz w:val="24"/>
-                <w:szCs w:val="24"/>
-              </w:rPr>
-              <w:t>-</w:t>
-            </w:r>
-          </w:p>
-        </w:tc>
-        <w:tc>
-          <w:tcPr>
-            <w:tcW w:w="1848" w:type="dxa"/>
-          </w:tcPr>
-          <w:p>
-            <w:pPr>
-              <w:spacing w:line="276" w:lineRule="auto"/>
-              <w:rPr>
-                <w:rFonts w:ascii="Times New Roman" w:hAnsi="Times New Roman" w:cs="Times New Roman"/>
-                <w:sz w:val="24"/>
-                <w:szCs w:val="24"/>
-              </w:rPr>
-            </w:pPr>
-            <w:r>
-              <w:rPr>
-                <w:rFonts w:ascii="Times New Roman" w:hAnsi="Times New Roman" w:cs="Times New Roman"/>
-                <w:sz w:val="24"/>
-                <w:szCs w:val="24"/>
-              </w:rPr>
-              <w:t>Terdapat missing value pada banyak kolom</w:t>
+            <w:proofErr w:type="spellEnd"/>
+          </w:p>
+        </w:tc>
+        <w:tc>
+          <w:tcPr>
+            <w:tcW w:w="1848" w:type="dxa"/>
+          </w:tcPr>
+          <w:p>
+            <w:pPr>
+              <w:spacing w:line="276" w:lineRule="auto"/>
+              <w:rPr>
+                <w:rFonts w:ascii="Times New Roman" w:hAnsi="Times New Roman" w:cs="Times New Roman"/>
+                <w:sz w:val="24"/>
+                <w:szCs w:val="24"/>
+              </w:rPr>
+            </w:pPr>
+            <w:r>
+              <w:rPr>
+                <w:rFonts w:ascii="Times New Roman" w:hAnsi="Times New Roman" w:cs="Times New Roman"/>
+                <w:sz w:val="24"/>
+                <w:szCs w:val="24"/>
+              </w:rPr>
+              <w:t>-</w:t>
             </w:r>
           </w:p>
         </w:tc>
         <w:tc>
           <w:tcPr>
             <w:tcW w:w="1849" w:type="dxa"/>
+          </w:tcPr>
+          <w:p>
+            <w:pPr>
+              <w:spacing w:line="276" w:lineRule="auto"/>
+              <w:rPr>
+                <w:rFonts w:ascii="Times New Roman" w:hAnsi="Times New Roman" w:cs="Times New Roman"/>
+                <w:sz w:val="24"/>
+                <w:szCs w:val="24"/>
+              </w:rPr>
+            </w:pPr>
+            <w:r>
+              <w:rPr>
+                <w:rFonts w:ascii="Times New Roman" w:hAnsi="Times New Roman" w:cs="Times New Roman"/>
+                <w:sz w:val="24"/>
+                <w:szCs w:val="24"/>
+              </w:rPr>
+              <w:t xml:space="preserve">Terdapat </w:t>
+            </w:r>
+            <w:proofErr w:type="spellStart"/>
+            <w:r>
+              <w:rPr>
+                <w:rFonts w:ascii="Times New Roman" w:hAnsi="Times New Roman" w:cs="Times New Roman"/>
+                <w:sz w:val="24"/>
+                <w:szCs w:val="24"/>
+              </w:rPr>
+              <w:t>missing</w:t>
+            </w:r>
+            <w:proofErr w:type="spellEnd"/>
+            <w:r>
+              <w:rPr>
+                <w:rFonts w:ascii="Times New Roman" w:hAnsi="Times New Roman" w:cs="Times New Roman"/>
+                <w:sz w:val="24"/>
+                <w:szCs w:val="24"/>
+              </w:rPr>
+              <w:t xml:space="preserve"> </w:t>
+            </w:r>
+            <w:proofErr w:type="spellStart"/>
+            <w:r>
+              <w:rPr>
+                <w:rFonts w:ascii="Times New Roman" w:hAnsi="Times New Roman" w:cs="Times New Roman"/>
+                <w:sz w:val="24"/>
+                <w:szCs w:val="24"/>
+              </w:rPr>
+              <w:t>value</w:t>
+            </w:r>
+            <w:proofErr w:type="spellEnd"/>
+            <w:r>
+              <w:rPr>
+                <w:rFonts w:ascii="Times New Roman" w:hAnsi="Times New Roman" w:cs="Times New Roman"/>
+                <w:sz w:val="24"/>
+                <w:szCs w:val="24"/>
+              </w:rPr>
+              <w:t xml:space="preserve"> pada banyak kolom</w:t>
+            </w:r>
+          </w:p>
+        </w:tc>
+        <w:tc>
+          <w:tcPr>
+            <w:tcW w:w="1848" w:type="dxa"/>
           </w:tcPr>
           <w:p>
             <w:pPr>
@@ -1135,37 +1472,17 @@
                 <w:szCs w:val="24"/>
               </w:rPr>
             </w:pPr>
-            <w:r>
-              <w:rPr>
-                <w:rFonts w:ascii="Times New Roman" w:hAnsi="Times New Roman" w:cs="Times New Roman"/>
-                <w:sz w:val="24"/>
-                <w:szCs w:val="24"/>
-              </w:rPr>
+            <w:proofErr w:type="spellStart"/>
+            <w:r>
+              <w:rPr>
+                <w:rFonts w:ascii="Times New Roman" w:hAnsi="Times New Roman" w:cs="Times New Roman"/>
+                <w:sz w:val="24"/>
+                <w:szCs w:val="24"/>
+              </w:rPr>
+              <w:lastRenderedPageBreak/>
               <w:t>sellers_df</w:t>
             </w:r>
-          </w:p>
-        </w:tc>
-        <w:tc>
-          <w:tcPr>
-            <w:tcW w:w="1848" w:type="dxa"/>
-          </w:tcPr>
-          <w:p>
-            <w:pPr>
-              <w:spacing w:line="276" w:lineRule="auto"/>
-              <w:rPr>
-                <w:rFonts w:ascii="Times New Roman" w:hAnsi="Times New Roman" w:cs="Times New Roman"/>
-                <w:sz w:val="24"/>
-                <w:szCs w:val="24"/>
-              </w:rPr>
-            </w:pPr>
-            <w:r>
-              <w:rPr>
-                <w:rFonts w:ascii="Times New Roman" w:hAnsi="Times New Roman" w:cs="Times New Roman"/>
-                <w:sz w:val="24"/>
-                <w:szCs w:val="24"/>
-              </w:rPr>
-              <w:t>-</w:t>
-            </w:r>
+            <w:proofErr w:type="spellEnd"/>
           </w:p>
         </w:tc>
         <w:tc>
@@ -1194,6 +1511,29 @@
         <w:tc>
           <w:tcPr>
             <w:tcW w:w="1849" w:type="dxa"/>
+          </w:tcPr>
+          <w:p>
+            <w:pPr>
+              <w:spacing w:line="276" w:lineRule="auto"/>
+              <w:rPr>
+                <w:rFonts w:ascii="Times New Roman" w:hAnsi="Times New Roman" w:cs="Times New Roman"/>
+                <w:sz w:val="24"/>
+                <w:szCs w:val="24"/>
+              </w:rPr>
+            </w:pPr>
+            <w:r>
+              <w:rPr>
+                <w:rFonts w:ascii="Times New Roman" w:hAnsi="Times New Roman" w:cs="Times New Roman"/>
+                <w:sz w:val="24"/>
+                <w:szCs w:val="24"/>
+              </w:rPr>
+              <w:t>-</w:t>
+            </w:r>
+          </w:p>
+        </w:tc>
+        <w:tc>
+          <w:tcPr>
+            <w:tcW w:w="1848" w:type="dxa"/>
           </w:tcPr>
           <w:p>
             <w:pPr>

</xml_diff>